<commit_message>
Cahier des Charges à finir
</commit_message>
<xml_diff>
--- a/DOC/Cahier des Charges.docx
+++ b/DOC/Cahier des Charges.docx
@@ -21,28 +21,12 @@
           <w:color w:val="4472C4" w:themeColor="accent1"/>
         </w:rPr>
       </w:pPr>
-      <w:proofErr w:type="spellStart"/>
       <w:r>
         <w:rPr>
           <w:color w:val="4472C4" w:themeColor="accent1"/>
         </w:rPr>
-        <w:t>MasterCamp</w:t>
-      </w:r>
-      <w:proofErr w:type="spellEnd"/>
-      <w:r>
-        <w:rPr>
-          <w:color w:val="4472C4" w:themeColor="accent1"/>
-        </w:rPr>
-        <w:t xml:space="preserve"> : Solution </w:t>
-      </w:r>
-      <w:proofErr w:type="spellStart"/>
-      <w:r>
-        <w:rPr>
-          <w:color w:val="4472C4" w:themeColor="accent1"/>
-        </w:rPr>
-        <w:t>Factory</w:t>
-      </w:r>
-      <w:proofErr w:type="spellEnd"/>
+        <w:t>MasterCamp : Solution Factory</w:t>
+      </w:r>
     </w:p>
     <w:p>
       <w:pPr>
@@ -239,17 +223,8 @@
           <w:iCs/>
         </w:rPr>
         <w:br/>
-        <w:t xml:space="preserve">DUFFOURG </w:t>
-      </w:r>
-      <w:proofErr w:type="spellStart"/>
-      <w:r>
-        <w:rPr>
-          <w:i/>
-          <w:iCs/>
-        </w:rPr>
-        <w:t>Esteban</w:t>
-      </w:r>
-      <w:proofErr w:type="spellEnd"/>
+        <w:t>DUFFOURG Esteban</w:t>
+      </w:r>
     </w:p>
     <w:p>
       <w:pPr>
@@ -1980,14 +1955,7 @@
           <w:lang w:val="en-US"/>
         </w:rPr>
         <w:lastRenderedPageBreak/>
-        <w:t>Role-based access control (RBAC</w:t>
-      </w:r>
-      <w:proofErr w:type="gramStart"/>
-      <w:r>
-        <w:rPr>
-          <w:lang w:val="en-US"/>
-        </w:rPr>
-        <w:t>)</w:t>
+        <w:t>Role-based access control (RBAC)</w:t>
       </w:r>
       <w:r>
         <w:rPr>
@@ -1996,7 +1964,6 @@
         <w:t xml:space="preserve"> :</w:t>
       </w:r>
       <w:bookmarkEnd w:id="0"/>
-      <w:proofErr w:type="gramEnd"/>
     </w:p>
     <w:p>
       <w:pPr>
@@ -2034,17 +2001,9 @@
         <w:rPr>
           <w:lang w:val="en-US"/>
         </w:rPr>
-        <w:t xml:space="preserve">Comprehension du </w:t>
-      </w:r>
-      <w:proofErr w:type="spellStart"/>
-      <w:r>
-        <w:rPr>
-          <w:lang w:val="en-US"/>
-        </w:rPr>
-        <w:t>besoin</w:t>
+        <w:t>Comprehension du besoin</w:t>
       </w:r>
       <w:bookmarkEnd w:id="2"/>
-      <w:proofErr w:type="spellEnd"/>
     </w:p>
     <w:p>
       <w:pPr>
@@ -2077,13 +2036,8 @@
     </w:p>
     <w:p>
       <w:r>
-        <w:t xml:space="preserve">Objet : Appel d'offre pour la conception et la mise en place d'un système de contrôle d'accès basé sur les rôles pour l'intranet de </w:t>
-      </w:r>
-      <w:proofErr w:type="spellStart"/>
-      <w:r>
-        <w:t>SecureCorp</w:t>
-      </w:r>
-      <w:proofErr w:type="spellEnd"/>
+        <w:t>Objet : Appel d'offre pour la conception et la mise en place d'un système de contrôle d'accès basé sur les rôles pour l'intranet de SecureCorp</w:t>
+      </w:r>
     </w:p>
     <w:p/>
     <w:p>
@@ -2092,13 +2046,8 @@
       </w:r>
     </w:p>
     <w:p>
-      <w:proofErr w:type="spellStart"/>
-      <w:r>
-        <w:t>SecureCorp</w:t>
-      </w:r>
-      <w:proofErr w:type="spellEnd"/>
-      <w:r>
-        <w:t>, une entreprise leader dans le domaine de la sécurité informatique, vous contacte aujourd'hui afin de solliciter votre expertise pour le redéveloppement de notre intranet d'entreprise. Nous sommes convaincus de votre capacité à répondre à nos besoins et à concevoir un système de contrôle d'accès basé sur les rôles (RBAC) robuste et évolutif.</w:t>
+      <w:r>
+        <w:t>SecureCorp, une entreprise leader dans le domaine de la sécurité informatique, vous contacte aujourd'hui afin de solliciter votre expertise pour le redéveloppement de notre intranet d'entreprise. Nous sommes convaincus de votre capacité à répondre à nos besoins et à concevoir un système de contrôle d'accès basé sur les rôles (RBAC) robuste et évolutif.</w:t>
       </w:r>
     </w:p>
     <w:p>
@@ -2115,13 +2064,8 @@
       </w:r>
     </w:p>
     <w:p>
-      <w:proofErr w:type="spellStart"/>
-      <w:r>
-        <w:t>SecureCorp</w:t>
-      </w:r>
-      <w:proofErr w:type="spellEnd"/>
-      <w:r>
-        <w:t xml:space="preserve"> est une entreprise mondiale spécialisée dans les solutions de sécurité informatique et le développement de logiciels. Notre intranet actuel est obsolète et ne répond plus efficacement à nos besoins en matière de collaboration et de gestion des ressources internes. Nous souhaitons donc mettre en place un intranet modernisé, doté d'un système de contrôle d'accès basé sur les rôles, qui nous permettra de réguler l'accès aux différentes fonctionnalités et informations disponibles.</w:t>
+      <w:r>
+        <w:t>SecureCorp est une entreprise mondiale spécialisée dans les solutions de sécurité informatique et le développement de logiciels. Notre intranet actuel est obsolète et ne répond plus efficacement à nos besoins en matière de collaboration et de gestion des ressources internes. Nous souhaitons donc mettre en place un intranet modernisé, doté d'un système de contrôle d'accès basé sur les rôles, qui nous permettra de réguler l'accès aux différentes fonctionnalités et informations disponibles.</w:t>
       </w:r>
     </w:p>
     <w:p>
@@ -2141,13 +2085,8 @@
       <w:r>
         <w:t>-</w:t>
       </w:r>
-      <w:proofErr w:type="spellStart"/>
-      <w:r>
-        <w:t>Redesign</w:t>
-      </w:r>
-      <w:proofErr w:type="spellEnd"/>
-      <w:r>
-        <w:t xml:space="preserve"> de l'interface utilisateur de notre intranet pour améliorer l'expérience utilisateur et favoriser la productivité des employés.</w:t>
+      <w:r>
+        <w:t>Redesign de l'interface utilisateur de notre intranet pour améliorer l'expérience utilisateur et favoriser la productivité des employés.</w:t>
       </w:r>
     </w:p>
     <w:p>
@@ -2347,46 +2286,24 @@
           <w:lang w:val="en-US"/>
         </w:rPr>
       </w:pPr>
-      <w:proofErr w:type="spellStart"/>
-      <w:r>
-        <w:rPr>
-          <w:lang w:val="en-US"/>
-        </w:rPr>
-        <w:t>Cordialement</w:t>
-      </w:r>
-      <w:proofErr w:type="spellEnd"/>
-      <w:r>
-        <w:rPr>
-          <w:lang w:val="en-US"/>
-        </w:rPr>
-        <w:t>,</w:t>
-      </w:r>
-    </w:p>
-    <w:p>
-      <w:pPr>
-        <w:rPr>
-          <w:lang w:val="en-US"/>
-        </w:rPr>
-      </w:pPr>
-      <w:r>
-        <w:rPr>
-          <w:lang w:val="en-US"/>
-        </w:rPr>
-        <w:t>[</w:t>
-      </w:r>
-      <w:proofErr w:type="spellStart"/>
-      <w:r>
-        <w:rPr>
-          <w:lang w:val="en-US"/>
-        </w:rPr>
-        <w:t>Prénom</w:t>
-      </w:r>
-      <w:proofErr w:type="spellEnd"/>
-      <w:r>
-        <w:rPr>
-          <w:lang w:val="en-US"/>
-        </w:rPr>
-        <w:t xml:space="preserve"> Nom]</w:t>
+      <w:r>
+        <w:rPr>
+          <w:lang w:val="en-US"/>
+        </w:rPr>
+        <w:t>Cordialement,</w:t>
+      </w:r>
+    </w:p>
+    <w:p>
+      <w:pPr>
+        <w:rPr>
+          <w:lang w:val="en-US"/>
+        </w:rPr>
+      </w:pPr>
+      <w:r>
+        <w:rPr>
+          <w:lang w:val="en-US"/>
+        </w:rPr>
+        <w:t>[Prénom Nom]</w:t>
       </w:r>
     </w:p>
     <w:p>
@@ -2408,14 +2325,12 @@
           <w:lang w:val="en-US"/>
         </w:rPr>
       </w:pPr>
-      <w:proofErr w:type="spellStart"/>
       <w:r>
         <w:rPr>
           <w:lang w:val="en-US"/>
         </w:rPr>
         <w:t>SecureCorp</w:t>
       </w:r>
-      <w:proofErr w:type="spellEnd"/>
     </w:p>
     <w:p>
       <w:pPr>
@@ -2444,17 +2359,288 @@
           <w:lang w:val="en-US"/>
         </w:rPr>
         <w:lastRenderedPageBreak/>
-        <w:t xml:space="preserve">Product </w:t>
-      </w:r>
-      <w:proofErr w:type="gramStart"/>
-      <w:r>
-        <w:rPr>
-          <w:lang w:val="en-US"/>
-        </w:rPr>
-        <w:t>backlog :</w:t>
+        <w:t>Product backlog :</w:t>
       </w:r>
       <w:bookmarkEnd w:id="4"/>
-      <w:proofErr w:type="gramEnd"/>
+    </w:p>
+    <w:p>
+      <w:r>
+        <w:t>Brainstorming idée features:</w:t>
+      </w:r>
+    </w:p>
+    <w:p>
+      <w:r>
+        <w:t>Comptabilité</w:t>
+      </w:r>
+    </w:p>
+    <w:p>
+      <w:r>
+        <w:t xml:space="preserve">     -&gt; possibilité pour les user de voir les tableaux de la compta </w:t>
+      </w:r>
+    </w:p>
+    <w:p>
+      <w:r>
+        <w:t xml:space="preserve">    -&gt; CRUD (create read update delete)  transac pour les compta</w:t>
+      </w:r>
+    </w:p>
+    <w:p>
+      <w:r>
+        <w:t>Marketing</w:t>
+      </w:r>
+    </w:p>
+    <w:p>
+      <w:r>
+        <w:t xml:space="preserve">     -&gt;voir les posts en cours pour les users (genre mini blog) (et systeme de vote?)</w:t>
+      </w:r>
+    </w:p>
+    <w:p>
+      <w:r>
+        <w:t xml:space="preserve">     -&gt; CRUD posts pour les marketeux</w:t>
+      </w:r>
+    </w:p>
+    <w:p>
+      <w:r>
+        <w:t>Relation internationale</w:t>
+      </w:r>
+    </w:p>
+    <w:p>
+      <w:r>
+        <w:t xml:space="preserve">    -&gt; Liste de site et d'entreprise partenaire pour user</w:t>
+      </w:r>
+    </w:p>
+    <w:p>
+      <w:r>
+        <w:t xml:space="preserve">    -&gt; crud pour les membre RI</w:t>
+      </w:r>
+    </w:p>
+    <w:p>
+      <w:r>
+        <w:t>RH</w:t>
+      </w:r>
+    </w:p>
+    <w:p>
+      <w:r>
+        <w:t xml:space="preserve">   -&gt; Listes d'employe + arborescence </w:t>
+      </w:r>
+    </w:p>
+    <w:p>
+      <w:r>
+        <w:t xml:space="preserve">   -&gt; possibilite de modifier les listes d'emplyes </w:t>
+      </w:r>
+    </w:p>
+    <w:p>
+      <w:pPr>
+        <w:rPr>
+          <w:lang w:val="en-US"/>
+        </w:rPr>
+      </w:pPr>
+      <w:r>
+        <w:rPr>
+          <w:lang w:val="en-US"/>
+        </w:rPr>
+        <w:t>C-suite</w:t>
+      </w:r>
+    </w:p>
+    <w:p>
+      <w:pPr>
+        <w:rPr>
+          <w:lang w:val="en-US"/>
+        </w:rPr>
+      </w:pPr>
+      <w:r>
+        <w:rPr>
+          <w:lang w:val="en-US"/>
+        </w:rPr>
+        <w:t xml:space="preserve">   -&gt; admin privilege</w:t>
+      </w:r>
+    </w:p>
+    <w:p>
+      <w:pPr>
+        <w:rPr>
+          <w:lang w:val="en-US"/>
+        </w:rPr>
+      </w:pPr>
+      <w:r>
+        <w:rPr>
+          <w:lang w:val="en-US"/>
+        </w:rPr>
+        <w:t xml:space="preserve">   -&gt; resume / log</w:t>
+      </w:r>
+    </w:p>
+    <w:p>
+      <w:pPr>
+        <w:rPr>
+          <w:lang w:val="en-US"/>
+        </w:rPr>
+      </w:pPr>
+      <w:r>
+        <w:rPr>
+          <w:lang w:val="en-US"/>
+        </w:rPr>
+        <w:t>IT</w:t>
+      </w:r>
+    </w:p>
+    <w:p>
+      <w:r>
+        <w:rPr>
+          <w:lang w:val="en-US"/>
+        </w:rPr>
+        <w:t xml:space="preserve">   </w:t>
+      </w:r>
+      <w:r>
+        <w:t>-&gt; admin support</w:t>
+      </w:r>
+    </w:p>
+    <w:p>
+      <w:r>
+        <w:t xml:space="preserve">  -&gt; resume / log des roles</w:t>
+      </w:r>
+    </w:p>
+    <w:p>
+      <w:pPr>
+        <w:rPr>
+          <w:lang w:val="en-US"/>
+        </w:rPr>
+      </w:pPr>
+      <w:r>
+        <w:t xml:space="preserve">   </w:t>
+      </w:r>
+      <w:r>
+        <w:rPr>
+          <w:lang w:val="en-US"/>
+        </w:rPr>
+        <w:t xml:space="preserve">-&gt; tickets support </w:t>
+      </w:r>
+    </w:p>
+    <w:p>
+      <w:pPr>
+        <w:rPr>
+          <w:lang w:val="en-US"/>
+        </w:rPr>
+      </w:pPr>
+      <w:r>
+        <w:rPr>
+          <w:lang w:val="en-US"/>
+        </w:rPr>
+        <w:t>Session management system</w:t>
+      </w:r>
+    </w:p>
+    <w:p>
+      <w:pPr>
+        <w:rPr>
+          <w:lang w:val="en-US"/>
+        </w:rPr>
+      </w:pPr>
+      <w:r>
+        <w:rPr>
+          <w:lang w:val="en-US"/>
+        </w:rPr>
+        <w:t>Chief Executive Officer</w:t>
+      </w:r>
+    </w:p>
+    <w:p>
+      <w:pPr>
+        <w:rPr>
+          <w:lang w:val="en-US"/>
+        </w:rPr>
+      </w:pPr>
+      <w:r>
+        <w:rPr>
+          <w:lang w:val="en-US"/>
+        </w:rPr>
+        <w:t>Chief Financial Officer</w:t>
+      </w:r>
+    </w:p>
+    <w:p>
+      <w:pPr>
+        <w:rPr>
+          <w:lang w:val="en-US"/>
+        </w:rPr>
+      </w:pPr>
+      <w:r>
+        <w:rPr>
+          <w:lang w:val="en-US"/>
+        </w:rPr>
+        <w:t>Chief Commercial Officer</w:t>
+      </w:r>
+    </w:p>
+    <w:p>
+      <w:pPr>
+        <w:rPr>
+          <w:lang w:val="en-US"/>
+        </w:rPr>
+      </w:pPr>
+      <w:r>
+        <w:rPr>
+          <w:lang w:val="en-US"/>
+        </w:rPr>
+        <w:t>Chief Technical Officer</w:t>
+      </w:r>
+    </w:p>
+    <w:p>
+      <w:pPr>
+        <w:rPr>
+          <w:lang w:val="en-US"/>
+        </w:rPr>
+      </w:pPr>
+      <w:r>
+        <w:rPr>
+          <w:lang w:val="en-US"/>
+        </w:rPr>
+        <w:t>Chief Operating Officer</w:t>
+      </w:r>
+    </w:p>
+    <w:p>
+      <w:pPr>
+        <w:rPr>
+          <w:lang w:val="en-US"/>
+        </w:rPr>
+      </w:pPr>
+      <w:r>
+        <w:rPr>
+          <w:lang w:val="en-US"/>
+        </w:rPr>
+        <w:t>Chief Marketing Officer</w:t>
+      </w:r>
+    </w:p>
+    <w:p>
+      <w:pPr>
+        <w:rPr>
+          <w:lang w:val="en-US"/>
+        </w:rPr>
+      </w:pPr>
+      <w:r>
+        <w:rPr>
+          <w:lang w:val="en-US"/>
+        </w:rPr>
+        <w:t>Chief Human Resources Officer</w:t>
+      </w:r>
+    </w:p>
+    <w:p>
+      <w:pPr>
+        <w:rPr>
+          <w:lang w:val="en-US"/>
+        </w:rPr>
+      </w:pPr>
+      <w:r>
+        <w:rPr>
+          <w:lang w:val="en-US"/>
+        </w:rPr>
+        <w:t>Chief Product Officer</w:t>
+      </w:r>
+    </w:p>
+    <w:p>
+      <w:pPr>
+        <w:rPr>
+          <w:lang w:val="en-US"/>
+        </w:rPr>
+      </w:pPr>
+      <w:r>
+        <w:rPr>
+          <w:lang w:val="en-US"/>
+        </w:rPr>
+        <w:t>Chief Security Office</w:t>
+      </w:r>
     </w:p>
     <w:p>
       <w:pPr>
@@ -2464,29 +2650,74 @@
           <w:lang w:val="en-US"/>
         </w:rPr>
       </w:pPr>
-      <w:proofErr w:type="spellStart"/>
       <w:r>
         <w:rPr>
           <w:u w:val="single"/>
           <w:lang w:val="en-US"/>
         </w:rPr>
-        <w:t>Diagrammes</w:t>
-      </w:r>
-      <w:proofErr w:type="spellEnd"/>
-      <w:r>
-        <w:rPr>
-          <w:u w:val="single"/>
-          <w:lang w:val="en-US"/>
-        </w:rPr>
-        <w:t>:</w:t>
-      </w:r>
-    </w:p>
-    <w:p>
-      <w:pPr>
-        <w:rPr>
-          <w:lang w:val="en-US"/>
-        </w:rPr>
-      </w:pPr>
+        <w:lastRenderedPageBreak/>
+        <w:t>Diagrammes:</w:t>
+      </w:r>
+    </w:p>
+    <w:p>
+      <w:pPr>
+        <w:rPr>
+          <w:lang w:val="en-US"/>
+        </w:rPr>
+      </w:pPr>
+      <w:r>
+        <w:rPr>
+          <w:noProof/>
+        </w:rPr>
+        <w:drawing>
+          <wp:inline distT="0" distB="0" distL="0" distR="0" wp14:anchorId="37D95A80" wp14:editId="570DABE6">
+            <wp:extent cx="5760720" cy="7680960"/>
+            <wp:effectExtent l="0" t="0" r="0" b="0"/>
+            <wp:docPr id="2139809772" name="Image 3"/>
+            <wp:cNvGraphicFramePr>
+              <a:graphicFrameLocks xmlns:a="http://schemas.openxmlformats.org/drawingml/2006/main" noChangeAspect="1"/>
+            </wp:cNvGraphicFramePr>
+            <a:graphic xmlns:a="http://schemas.openxmlformats.org/drawingml/2006/main">
+              <a:graphicData uri="http://schemas.openxmlformats.org/drawingml/2006/picture">
+                <pic:pic xmlns:pic="http://schemas.openxmlformats.org/drawingml/2006/picture">
+                  <pic:nvPicPr>
+                    <pic:cNvPr id="0" name="Picture 5"/>
+                    <pic:cNvPicPr>
+                      <a:picLocks noChangeAspect="1" noChangeArrowheads="1"/>
+                    </pic:cNvPicPr>
+                  </pic:nvPicPr>
+                  <pic:blipFill>
+                    <a:blip r:embed="rId11" cstate="print">
+                      <a:extLst>
+                        <a:ext uri="{28A0092B-C50C-407E-A947-70E740481C1C}">
+                          <a14:useLocalDpi xmlns:a14="http://schemas.microsoft.com/office/drawing/2010/main" val="0"/>
+                        </a:ext>
+                      </a:extLst>
+                    </a:blip>
+                    <a:srcRect/>
+                    <a:stretch>
+                      <a:fillRect/>
+                    </a:stretch>
+                  </pic:blipFill>
+                  <pic:spPr bwMode="auto">
+                    <a:xfrm>
+                      <a:off x="0" y="0"/>
+                      <a:ext cx="5760720" cy="7680960"/>
+                    </a:xfrm>
+                    <a:prstGeom prst="rect">
+                      <a:avLst/>
+                    </a:prstGeom>
+                    <a:noFill/>
+                    <a:ln>
+                      <a:noFill/>
+                    </a:ln>
+                  </pic:spPr>
+                </pic:pic>
+              </a:graphicData>
+            </a:graphic>
+          </wp:inline>
+        </w:drawing>
+      </w:r>
     </w:p>
     <w:p>
       <w:pPr>
@@ -2499,6 +2730,7 @@
         <w:rPr>
           <w:noProof/>
         </w:rPr>
+        <w:lastRenderedPageBreak/>
         <w:drawing>
           <wp:inline distT="0" distB="0" distL="0" distR="0" wp14:anchorId="5C12199E" wp14:editId="0A0ABDF6">
             <wp:extent cx="5760720" cy="3000375"/>
@@ -2517,7 +2749,7 @@
                     </pic:cNvPicPr>
                   </pic:nvPicPr>
                   <pic:blipFill>
-                    <a:blip r:embed="rId11" cstate="print">
+                    <a:blip r:embed="rId12" cstate="print">
                       <a:extLst>
                         <a:ext uri="{28A0092B-C50C-407E-A947-70E740481C1C}">
                           <a14:useLocalDpi xmlns:a14="http://schemas.microsoft.com/office/drawing/2010/main" val="0"/>
@@ -2581,19 +2813,11 @@
         </w:rPr>
       </w:pPr>
       <w:bookmarkStart w:id="5" w:name="_Toc137133054"/>
-      <w:proofErr w:type="spellStart"/>
-      <w:r>
-        <w:rPr>
-          <w:lang w:val="en-US"/>
-        </w:rPr>
-        <w:t>Organisation</w:t>
-      </w:r>
-      <w:proofErr w:type="spellEnd"/>
-      <w:r>
-        <w:rPr>
-          <w:lang w:val="en-US"/>
-        </w:rPr>
-        <w:t>:</w:t>
+      <w:r>
+        <w:rPr>
+          <w:lang w:val="en-US"/>
+        </w:rPr>
+        <w:t>Organisation:</w:t>
       </w:r>
       <w:bookmarkEnd w:id="5"/>
     </w:p>
@@ -2621,7 +2845,7 @@
           <w:szCs w:val="36"/>
         </w:rPr>
       </w:pPr>
-      <w:hyperlink r:id="rId12" w:history="1">
+      <w:hyperlink r:id="rId13" w:history="1">
         <w:r>
           <w:rPr>
             <w:rStyle w:val="Lienhypertexte"/>
@@ -2665,7 +2889,6 @@
         </w:rPr>
       </w:pPr>
       <w:bookmarkStart w:id="7" w:name="_Toc137133057"/>
-      <w:proofErr w:type="spellStart"/>
       <w:r>
         <w:rPr>
           <w:lang w:val="en-US"/>
@@ -2673,7 +2896,6 @@
         <w:t>Github</w:t>
       </w:r>
       <w:bookmarkEnd w:id="7"/>
-      <w:proofErr w:type="spellEnd"/>
     </w:p>
     <w:p>
       <w:pPr>
@@ -2682,7 +2904,7 @@
           <w:iCs/>
         </w:rPr>
       </w:pPr>
-      <w:hyperlink r:id="rId13" w:history="1">
+      <w:hyperlink r:id="rId14" w:history="1">
         <w:r>
           <w:rPr>
             <w:rStyle w:val="Lienhypertexte"/>
@@ -2711,23 +2933,11 @@
           <w:i/>
           <w:iCs/>
         </w:rPr>
-        <w:t xml:space="preserve">u repository du </w:t>
-      </w:r>
-      <w:proofErr w:type="spellStart"/>
-      <w:r>
-        <w:rPr>
-          <w:i/>
-          <w:iCs/>
-        </w:rPr>
-        <w:t>projet</w:t>
+        <w:t>u repository du projet</w:t>
       </w:r>
       <w:bookmarkStart w:id="8" w:name="_Toc137133058"/>
       <w:r>
-        <w:t>Readme</w:t>
-      </w:r>
-      <w:proofErr w:type="spellEnd"/>
-      <w:r>
-        <w:t>/release note :</w:t>
+        <w:t>Readme/release note :</w:t>
       </w:r>
       <w:bookmarkEnd w:id="8"/>
     </w:p>
@@ -2743,17 +2953,9 @@
         <w:rPr>
           <w:lang w:val="en-US"/>
         </w:rPr>
-        <w:t xml:space="preserve">Notre </w:t>
-      </w:r>
-      <w:proofErr w:type="gramStart"/>
-      <w:r>
-        <w:rPr>
-          <w:lang w:val="en-US"/>
-        </w:rPr>
-        <w:t>solution :</w:t>
+        <w:t>Notre solution :</w:t>
       </w:r>
       <w:bookmarkEnd w:id="9"/>
-      <w:proofErr w:type="gramEnd"/>
     </w:p>
     <w:p>
       <w:pPr>
@@ -2889,8 +3091,8 @@
       <w:bookmarkEnd w:id="17"/>
     </w:p>
     <w:sectPr>
-      <w:headerReference w:type="default" r:id="rId14"/>
-      <w:footerReference w:type="default" r:id="rId15"/>
+      <w:headerReference w:type="default" r:id="rId15"/>
+      <w:footerReference w:type="default" r:id="rId16"/>
       <w:pgSz w:w="11906" w:h="16838"/>
       <w:pgMar w:top="1417" w:right="1417" w:bottom="1417" w:left="1417" w:header="708" w:footer="708" w:gutter="0"/>
       <w:cols w:space="708"/>
@@ -4411,6 +4613,29 @@
       <w:szCs w:val="26"/>
     </w:rPr>
   </w:style>
+  <w:style w:type="paragraph" w:styleId="Titre3">
+    <w:name w:val="heading 3"/>
+    <w:basedOn w:val="Normal"/>
+    <w:next w:val="Normal"/>
+    <w:link w:val="Titre3Car"/>
+    <w:uiPriority w:val="9"/>
+    <w:semiHidden/>
+    <w:unhideWhenUsed/>
+    <w:qFormat/>
+    <w:rsid w:val="00E67A34"/>
+    <w:pPr>
+      <w:keepNext/>
+      <w:keepLines/>
+      <w:spacing w:before="40" w:after="0"/>
+      <w:outlineLvl w:val="2"/>
+    </w:pPr>
+    <w:rPr>
+      <w:rFonts w:asciiTheme="majorHAnsi" w:eastAsiaTheme="majorEastAsia" w:hAnsiTheme="majorHAnsi" w:cstheme="majorBidi"/>
+      <w:color w:val="1F3763" w:themeColor="accent1" w:themeShade="7F"/>
+      <w:sz w:val="24"/>
+      <w:szCs w:val="24"/>
+    </w:rPr>
+  </w:style>
   <w:style w:type="character" w:default="1" w:styleId="Policepardfaut">
     <w:name w:val="Default Paragraph Font"/>
     <w:uiPriority w:val="1"/>
@@ -4616,6 +4841,20 @@
     <w:rPr>
       <w:color w:val="605E5C"/>
       <w:shd w:val="clear" w:color="auto" w:fill="E1DFDD"/>
+    </w:rPr>
+  </w:style>
+  <w:style w:type="character" w:customStyle="1" w:styleId="Titre3Car">
+    <w:name w:val="Titre 3 Car"/>
+    <w:basedOn w:val="Policepardfaut"/>
+    <w:link w:val="Titre3"/>
+    <w:uiPriority w:val="9"/>
+    <w:semiHidden/>
+    <w:rsid w:val="00E67A34"/>
+    <w:rPr>
+      <w:rFonts w:asciiTheme="majorHAnsi" w:eastAsiaTheme="majorEastAsia" w:hAnsiTheme="majorHAnsi" w:cstheme="majorBidi"/>
+      <w:color w:val="1F3763" w:themeColor="accent1" w:themeShade="7F"/>
+      <w:sz w:val="24"/>
+      <w:szCs w:val="24"/>
     </w:rPr>
   </w:style>
 </w:styles>

</xml_diff>